<commit_message>
review TU 18 maret 2024
</commit_message>
<xml_diff>
--- a/public/Surat-Pengajuan-Cuti.docx
+++ b/public/Surat-Pengajuan-Cuti.docx
@@ -139,6 +139,14 @@
           <w:sz w:val="24"/>
         </w:rPr>
         <w:t xml:space="preserve"> </w:t>
+      </w:r>
+      <w:r>
+        <w:rPr>
+          <w:b/>
+          <w:spacing w:val="-15"/>
+          <w:sz w:val="24"/>
+        </w:rPr>
+        <w:t>Fakultas Ilmu Komputer</w:t>
       </w:r>
     </w:p>
     <w:p>
@@ -2294,6 +2302,2072 @@
         <w:rPr>
           <w:sz w:val="20"/>
         </w:rPr>
+      </w:pPr>
+    </w:p>
+    <w:p>
+      <w:pPr>
+        <w:rPr>
+          <w:sz w:val="20"/>
+        </w:rPr>
+      </w:pPr>
+    </w:p>
+    <w:p>
+      <w:pPr>
+        <w:rPr>
+          <w:sz w:val="20"/>
+        </w:rPr>
+      </w:pPr>
+    </w:p>
+    <w:p>
+      <w:pPr>
+        <w:pStyle w:val="Heading1"/>
+        <w:spacing w:before="68"/>
+        <w:ind w:left="381"/>
+      </w:pPr>
+      <w:r>
+        <w:rPr>
+          <w:u w:val="single"/>
+        </w:rPr>
+        <w:t>PERMOHONAN</w:t>
+      </w:r>
+      <w:r>
+        <w:rPr>
+          <w:spacing w:val="42"/>
+          <w:u w:val="single"/>
+        </w:rPr>
+        <w:t xml:space="preserve"> </w:t>
+      </w:r>
+      <w:r>
+        <w:rPr>
+          <w:u w:val="single"/>
+        </w:rPr>
+        <w:t>PENGHENTIAN</w:t>
+      </w:r>
+      <w:r>
+        <w:rPr>
+          <w:spacing w:val="46"/>
+          <w:u w:val="single"/>
+        </w:rPr>
+        <w:t xml:space="preserve"> </w:t>
+      </w:r>
+      <w:r>
+        <w:rPr>
+          <w:u w:val="single"/>
+        </w:rPr>
+        <w:t>STUDI</w:t>
+      </w:r>
+      <w:r>
+        <w:rPr>
+          <w:spacing w:val="49"/>
+          <w:u w:val="single"/>
+        </w:rPr>
+        <w:t xml:space="preserve"> </w:t>
+      </w:r>
+      <w:r>
+        <w:rPr>
+          <w:u w:val="single"/>
+        </w:rPr>
+        <w:t>SEMENTARA</w:t>
+      </w:r>
+      <w:r>
+        <w:rPr>
+          <w:spacing w:val="35"/>
+          <w:u w:val="single"/>
+        </w:rPr>
+        <w:t xml:space="preserve"> </w:t>
+      </w:r>
+      <w:r>
+        <w:rPr>
+          <w:u w:val="single"/>
+        </w:rPr>
+        <w:t>(CUTI</w:t>
+      </w:r>
+      <w:r>
+        <w:rPr>
+          <w:spacing w:val="-15"/>
+          <w:u w:val="single"/>
+        </w:rPr>
+        <w:t xml:space="preserve"> </w:t>
+      </w:r>
+      <w:r>
+        <w:rPr>
+          <w:spacing w:val="-2"/>
+          <w:u w:val="single"/>
+        </w:rPr>
+        <w:t>AKADEMIK)</w:t>
+      </w:r>
+    </w:p>
+    <w:p>
+      <w:pPr>
+        <w:pStyle w:val="BodyText"/>
+        <w:spacing w:before="274"/>
+        <w:rPr>
+          <w:b/>
+        </w:rPr>
+      </w:pPr>
+    </w:p>
+    <w:p>
+      <w:pPr>
+        <w:spacing w:line="242" w:lineRule="auto"/>
+        <w:ind w:left="100" w:right="5089"/>
+        <w:rPr>
+          <w:b/>
+          <w:spacing w:val="-15"/>
+          <w:sz w:val="24"/>
+        </w:rPr>
+      </w:pPr>
+      <w:r>
+        <w:rPr>
+          <w:b/>
+          <w:sz w:val="24"/>
+        </w:rPr>
+        <w:t>Yth.</w:t>
+      </w:r>
+      <w:r>
+        <w:rPr>
+          <w:b/>
+          <w:spacing w:val="-15"/>
+          <w:sz w:val="24"/>
+        </w:rPr>
+        <w:t xml:space="preserve"> </w:t>
+      </w:r>
+    </w:p>
+    <w:p>
+      <w:pPr>
+        <w:spacing w:line="242" w:lineRule="auto"/>
+        <w:ind w:left="100" w:right="5089"/>
+        <w:rPr>
+          <w:b/>
+          <w:sz w:val="24"/>
+        </w:rPr>
+      </w:pPr>
+      <w:r>
+        <w:rPr>
+          <w:b/>
+          <w:sz w:val="24"/>
+        </w:rPr>
+        <w:t>Rektor</w:t>
+      </w:r>
+    </w:p>
+    <w:p>
+      <w:pPr>
+        <w:spacing w:line="242" w:lineRule="auto"/>
+        <w:ind w:left="100" w:right="5089"/>
+        <w:rPr>
+          <w:b/>
+          <w:sz w:val="24"/>
+        </w:rPr>
+      </w:pPr>
+      <w:r>
+        <w:rPr>
+          <w:b/>
+          <w:sz w:val="24"/>
+        </w:rPr>
+        <w:t>Universitas Singaperbangsa Karawang</w:t>
+      </w:r>
+    </w:p>
+    <w:p>
+      <w:pPr>
+        <w:pStyle w:val="BodyText"/>
+        <w:spacing w:before="57"/>
+        <w:rPr>
+          <w:b/>
+        </w:rPr>
+      </w:pPr>
+    </w:p>
+    <w:p>
+      <w:pPr>
+        <w:pStyle w:val="BodyText"/>
+        <w:ind w:left="100"/>
+      </w:pPr>
+      <w:r>
+        <w:t>Yang</w:t>
+      </w:r>
+      <w:r>
+        <w:rPr>
+          <w:spacing w:val="-6"/>
+        </w:rPr>
+        <w:t xml:space="preserve"> </w:t>
+      </w:r>
+      <w:r>
+        <w:t>bertanda</w:t>
+      </w:r>
+      <w:r>
+        <w:rPr>
+          <w:spacing w:val="-7"/>
+        </w:rPr>
+        <w:t xml:space="preserve"> </w:t>
+      </w:r>
+      <w:r>
+        <w:t>tangan</w:t>
+      </w:r>
+      <w:r>
+        <w:rPr>
+          <w:spacing w:val="-5"/>
+        </w:rPr>
+        <w:t xml:space="preserve"> </w:t>
+      </w:r>
+      <w:r>
+        <w:t>di</w:t>
+      </w:r>
+      <w:r>
+        <w:rPr>
+          <w:spacing w:val="-6"/>
+        </w:rPr>
+        <w:t xml:space="preserve"> </w:t>
+      </w:r>
+      <w:r>
+        <w:t>bawah</w:t>
+      </w:r>
+      <w:r>
+        <w:rPr>
+          <w:spacing w:val="-6"/>
+        </w:rPr>
+        <w:t xml:space="preserve"> </w:t>
+      </w:r>
+      <w:r>
+        <w:t>ini,</w:t>
+      </w:r>
+      <w:r>
+        <w:rPr>
+          <w:spacing w:val="-6"/>
+        </w:rPr>
+        <w:t xml:space="preserve"> </w:t>
+      </w:r>
+      <w:r>
+        <w:rPr>
+          <w:spacing w:val="-4"/>
+        </w:rPr>
+        <w:t>saya</w:t>
+      </w:r>
+    </w:p>
+    <w:p>
+      <w:pPr>
+        <w:pStyle w:val="BodyText"/>
+        <w:tabs>
+          <w:tab w:val="left" w:pos="2260"/>
+        </w:tabs>
+        <w:spacing w:before="60"/>
+        <w:ind w:left="100"/>
+      </w:pPr>
+      <w:r>
+        <w:rPr>
+          <w:spacing w:val="-4"/>
+        </w:rPr>
+        <w:t>Nama</w:t>
+      </w:r>
+      <w:r>
+        <w:tab/>
+      </w:r>
+      <w:r>
+        <w:rPr>
+          <w:spacing w:val="-2"/>
+        </w:rPr>
+        <w:t>: ${nama_mhs}</w:t>
+      </w:r>
+    </w:p>
+    <w:p>
+      <w:pPr>
+        <w:pStyle w:val="BodyText"/>
+        <w:tabs>
+          <w:tab w:val="left" w:pos="2260"/>
+        </w:tabs>
+        <w:spacing w:before="60"/>
+        <w:ind w:left="100"/>
+      </w:pPr>
+      <w:r>
+        <w:rPr>
+          <w:spacing w:val="-5"/>
+        </w:rPr>
+        <w:t>NPM</w:t>
+      </w:r>
+      <w:r>
+        <w:tab/>
+      </w:r>
+      <w:r>
+        <w:rPr>
+          <w:spacing w:val="-2"/>
+        </w:rPr>
+        <w:t>: ${npm}</w:t>
+      </w:r>
+    </w:p>
+    <w:p>
+      <w:pPr>
+        <w:pStyle w:val="BodyText"/>
+        <w:tabs>
+          <w:tab w:val="left" w:pos="2260"/>
+        </w:tabs>
+        <w:spacing w:before="60"/>
+        <w:ind w:left="100"/>
+      </w:pPr>
+      <w:r>
+        <w:t>Program</w:t>
+      </w:r>
+      <w:r>
+        <w:rPr>
+          <w:spacing w:val="-3"/>
+        </w:rPr>
+        <w:t xml:space="preserve"> </w:t>
+      </w:r>
+      <w:r>
+        <w:rPr>
+          <w:spacing w:val="-2"/>
+        </w:rPr>
+        <w:t>Studi</w:t>
+      </w:r>
+      <w:r>
+        <w:tab/>
+      </w:r>
+      <w:r>
+        <w:rPr>
+          <w:spacing w:val="-2"/>
+        </w:rPr>
+        <w:t>: ${prodi}</w:t>
+      </w:r>
+    </w:p>
+    <w:p>
+      <w:pPr>
+        <w:pStyle w:val="BodyText"/>
+        <w:tabs>
+          <w:tab w:val="left" w:pos="5806"/>
+        </w:tabs>
+        <w:spacing w:before="60"/>
+        <w:ind w:left="100"/>
+      </w:pPr>
+      <w:r>
+        <w:t>Jumlah</w:t>
+      </w:r>
+      <w:r>
+        <w:rPr>
+          <w:spacing w:val="-2"/>
+        </w:rPr>
+        <w:t xml:space="preserve"> </w:t>
+      </w:r>
+      <w:r>
+        <w:t>sks</w:t>
+      </w:r>
+      <w:r>
+        <w:rPr>
+          <w:spacing w:val="-3"/>
+        </w:rPr>
+        <w:t xml:space="preserve"> </w:t>
+      </w:r>
+      <w:r>
+        <w:t>kumulatif</w:t>
+      </w:r>
+      <w:r>
+        <w:rPr>
+          <w:spacing w:val="69"/>
+        </w:rPr>
+        <w:t xml:space="preserve"> </w:t>
+      </w:r>
+      <w:r>
+        <w:t>:................................</w:t>
+      </w:r>
+      <w:r>
+        <w:rPr>
+          <w:spacing w:val="58"/>
+        </w:rPr>
+        <w:t xml:space="preserve"> </w:t>
+      </w:r>
+      <w:r>
+        <w:t>IP</w:t>
+      </w:r>
+      <w:r>
+        <w:rPr>
+          <w:spacing w:val="-11"/>
+        </w:rPr>
+        <w:t xml:space="preserve"> </w:t>
+      </w:r>
+      <w:r>
+        <w:rPr>
+          <w:spacing w:val="-2"/>
+        </w:rPr>
+        <w:t>kumulatif</w:t>
+      </w:r>
+      <w:r>
+        <w:tab/>
+        <w:t xml:space="preserve">: </w:t>
+      </w:r>
+      <w:r>
+        <w:rPr>
+          <w:spacing w:val="-2"/>
+        </w:rPr>
+        <w:t>.................</w:t>
+      </w:r>
+    </w:p>
+    <w:p>
+      <w:pPr>
+        <w:pStyle w:val="BodyText"/>
+        <w:tabs>
+          <w:tab w:val="left" w:pos="2260"/>
+          <w:tab w:val="left" w:leader="dot" w:pos="7249"/>
+        </w:tabs>
+        <w:spacing w:before="58"/>
+        <w:ind w:left="100"/>
+      </w:pPr>
+      <w:r>
+        <w:t>sdh/blm</w:t>
+      </w:r>
+      <w:r>
+        <w:rPr>
+          <w:spacing w:val="-3"/>
+        </w:rPr>
+        <w:t xml:space="preserve"> </w:t>
+      </w:r>
+      <w:r>
+        <w:t>pernah</w:t>
+      </w:r>
+      <w:r>
+        <w:rPr>
+          <w:spacing w:val="-1"/>
+        </w:rPr>
+        <w:t xml:space="preserve"> </w:t>
+      </w:r>
+      <w:r>
+        <w:rPr>
+          <w:spacing w:val="-4"/>
+        </w:rPr>
+        <w:t>cuti</w:t>
+      </w:r>
+      <w:r>
+        <w:tab/>
+        <w:t>:............................</w:t>
+      </w:r>
+      <w:r>
+        <w:rPr>
+          <w:spacing w:val="-2"/>
+        </w:rPr>
+        <w:t xml:space="preserve"> </w:t>
+      </w:r>
+      <w:r>
+        <w:t>Lama</w:t>
+      </w:r>
+      <w:r>
+        <w:rPr>
+          <w:spacing w:val="-1"/>
+        </w:rPr>
+        <w:t xml:space="preserve"> </w:t>
+      </w:r>
+      <w:r>
+        <w:t>cuti yang</w:t>
+      </w:r>
+      <w:r>
+        <w:rPr>
+          <w:spacing w:val="-4"/>
+        </w:rPr>
+        <w:t xml:space="preserve"> lalu</w:t>
+      </w:r>
+      <w:r>
+        <w:tab/>
+      </w:r>
+      <w:r>
+        <w:rPr>
+          <w:spacing w:val="-2"/>
+        </w:rPr>
+        <w:t>semester</w:t>
+      </w:r>
+    </w:p>
+    <w:p>
+      <w:pPr>
+        <w:pStyle w:val="BodyText"/>
+        <w:tabs>
+          <w:tab w:val="left" w:pos="2260"/>
+        </w:tabs>
+        <w:spacing w:before="60"/>
+        <w:ind w:left="100"/>
+      </w:pPr>
+      <w:r>
+        <w:t>Alamat</w:t>
+      </w:r>
+      <w:r>
+        <w:rPr>
+          <w:spacing w:val="-2"/>
+        </w:rPr>
+        <w:t xml:space="preserve"> (lengkap)</w:t>
+      </w:r>
+      <w:r>
+        <w:tab/>
+      </w:r>
+      <w:r>
+        <w:rPr>
+          <w:spacing w:val="-2"/>
+        </w:rPr>
+        <w:t>: ${alamat}</w:t>
+      </w:r>
+    </w:p>
+    <w:p>
+      <w:pPr>
+        <w:pStyle w:val="BodyText"/>
+        <w:tabs>
+          <w:tab w:val="left" w:pos="2260"/>
+        </w:tabs>
+        <w:spacing w:before="60"/>
+        <w:ind w:left="100"/>
+      </w:pPr>
+      <w:r>
+        <w:tab/>
+      </w:r>
+      <w:r>
+        <w:tab/>
+      </w:r>
+      <w:r>
+        <w:tab/>
+      </w:r>
+      <w:r>
+        <w:tab/>
+        <w:t xml:space="preserve">Telp: </w:t>
+      </w:r>
+      <w:r>
+        <w:rPr>
+          <w:spacing w:val="-6"/>
+        </w:rPr>
+        <w:t xml:space="preserve"> </w:t>
+      </w:r>
+      <w:r>
+        <w:rPr>
+          <w:spacing w:val="-2"/>
+        </w:rPr>
+        <w:t>${no_hp}</w:t>
+      </w:r>
+    </w:p>
+    <w:p>
+      <w:pPr>
+        <w:pStyle w:val="BodyText"/>
+        <w:spacing w:before="60"/>
+        <w:ind w:left="100"/>
+      </w:pPr>
+      <w:r>
+        <w:t>alamat</w:t>
+      </w:r>
+      <w:r>
+        <w:rPr>
+          <w:spacing w:val="-2"/>
+        </w:rPr>
+        <w:t xml:space="preserve"> </w:t>
+      </w:r>
+      <w:r>
+        <w:t>asal/orang</w:t>
+      </w:r>
+      <w:r>
+        <w:rPr>
+          <w:spacing w:val="-2"/>
+        </w:rPr>
+        <w:t xml:space="preserve"> </w:t>
+      </w:r>
+      <w:r>
+        <w:t>tua</w:t>
+      </w:r>
+      <w:r>
+        <w:rPr>
+          <w:spacing w:val="55"/>
+        </w:rPr>
+        <w:t xml:space="preserve"> </w:t>
+      </w:r>
+      <w:r>
+        <w:rPr>
+          <w:spacing w:val="-2"/>
+        </w:rPr>
+        <w:t>:............................................................................</w:t>
+      </w:r>
+    </w:p>
+    <w:p>
+      <w:pPr>
+        <w:pStyle w:val="BodyText"/>
+        <w:spacing w:before="62"/>
+        <w:ind w:left="2263"/>
+      </w:pPr>
+      <w:r>
+        <w:t xml:space="preserve">................................. </w:t>
+      </w:r>
+      <w:r>
+        <w:rPr>
+          <w:spacing w:val="-13"/>
+        </w:rPr>
+        <w:t xml:space="preserve"> </w:t>
+      </w:r>
+      <w:r>
+        <w:t>Telp:</w:t>
+      </w:r>
+      <w:r>
+        <w:rPr>
+          <w:spacing w:val="-6"/>
+        </w:rPr>
+        <w:t xml:space="preserve"> </w:t>
+      </w:r>
+      <w:r>
+        <w:rPr>
+          <w:spacing w:val="-2"/>
+        </w:rPr>
+        <w:t>...........................</w:t>
+      </w:r>
+    </w:p>
+    <w:p>
+      <w:pPr>
+        <w:pStyle w:val="BodyText"/>
+      </w:pPr>
+    </w:p>
+    <w:p>
+      <w:pPr>
+        <w:pStyle w:val="BodyText"/>
+        <w:tabs>
+          <w:tab w:val="left" w:leader="dot" w:pos="8432"/>
+        </w:tabs>
+        <w:ind w:left="100"/>
+      </w:pPr>
+      <w:r>
+        <w:t>Mengajukan</w:t>
+      </w:r>
+      <w:r>
+        <w:rPr>
+          <w:spacing w:val="-6"/>
+        </w:rPr>
+        <w:t xml:space="preserve"> </w:t>
+      </w:r>
+      <w:r>
+        <w:t>permohonan</w:t>
+      </w:r>
+      <w:r>
+        <w:rPr>
+          <w:spacing w:val="-3"/>
+        </w:rPr>
+        <w:t xml:space="preserve"> </w:t>
+      </w:r>
+      <w:r>
+        <w:t>penghentian</w:t>
+      </w:r>
+      <w:r>
+        <w:rPr>
+          <w:spacing w:val="-3"/>
+        </w:rPr>
+        <w:t xml:space="preserve"> </w:t>
+      </w:r>
+      <w:r>
+        <w:t>studi</w:t>
+      </w:r>
+      <w:r>
+        <w:rPr>
+          <w:spacing w:val="-3"/>
+        </w:rPr>
+        <w:t xml:space="preserve"> </w:t>
+      </w:r>
+      <w:r>
+        <w:t>sementara</w:t>
+      </w:r>
+      <w:r>
+        <w:rPr>
+          <w:spacing w:val="-4"/>
+        </w:rPr>
+        <w:t xml:space="preserve"> </w:t>
+      </w:r>
+      <w:r>
+        <w:t>(cuti</w:t>
+      </w:r>
+      <w:r>
+        <w:rPr>
+          <w:spacing w:val="-3"/>
+        </w:rPr>
+        <w:t xml:space="preserve"> </w:t>
+      </w:r>
+      <w:r>
+        <w:t>akademik)</w:t>
+      </w:r>
+      <w:r>
+        <w:rPr>
+          <w:spacing w:val="-3"/>
+        </w:rPr>
+        <w:t xml:space="preserve"> </w:t>
+      </w:r>
+      <w:r>
+        <w:rPr>
+          <w:spacing w:val="-2"/>
+        </w:rPr>
+        <w:t>selama</w:t>
+      </w:r>
+      <w:r>
+        <w:tab/>
+      </w:r>
+      <w:r>
+        <w:rPr>
+          <w:spacing w:val="-4"/>
+        </w:rPr>
+        <w:t>smtr</w:t>
+      </w:r>
+    </w:p>
+    <w:p>
+      <w:pPr>
+        <w:pStyle w:val="BodyText"/>
+        <w:tabs>
+          <w:tab w:val="left" w:pos="2260"/>
+        </w:tabs>
+        <w:ind w:left="100" w:right="2092"/>
+      </w:pPr>
+      <w:r>
+        <w:t>pada semester</w:t>
+      </w:r>
+      <w:r>
+        <w:tab/>
+        <w:t>:..................</w:t>
+      </w:r>
+      <w:r>
+        <w:rPr>
+          <w:spacing w:val="40"/>
+        </w:rPr>
+        <w:t xml:space="preserve"> </w:t>
+      </w:r>
+      <w:r>
+        <w:t>tahun</w:t>
+      </w:r>
+      <w:r>
+        <w:rPr>
+          <w:spacing w:val="-5"/>
+        </w:rPr>
+        <w:t xml:space="preserve"> </w:t>
+      </w:r>
+      <w:r>
+        <w:t>akademik</w:t>
+      </w:r>
+      <w:r>
+        <w:rPr>
+          <w:spacing w:val="-2"/>
+        </w:rPr>
+        <w:t xml:space="preserve"> </w:t>
+      </w:r>
+      <w:r>
+        <w:t>:</w:t>
+      </w:r>
+      <w:r>
+        <w:rPr>
+          <w:spacing w:val="80"/>
+        </w:rPr>
+        <w:t xml:space="preserve"> </w:t>
+      </w:r>
+      <w:r>
+        <w:t>...............</w:t>
+      </w:r>
+      <w:r>
+        <w:rPr>
+          <w:spacing w:val="-5"/>
+        </w:rPr>
+        <w:t xml:space="preserve"> </w:t>
+      </w:r>
+      <w:r>
+        <w:t>/</w:t>
+      </w:r>
+      <w:r>
+        <w:rPr>
+          <w:spacing w:val="-6"/>
+        </w:rPr>
+        <w:t xml:space="preserve"> </w:t>
+      </w:r>
+      <w:r>
+        <w:t>........... alasan</w:t>
+      </w:r>
+      <w:r>
+        <w:rPr>
+          <w:spacing w:val="-8"/>
+        </w:rPr>
+        <w:t xml:space="preserve"> </w:t>
+      </w:r>
+      <w:r>
+        <w:rPr>
+          <w:spacing w:val="-4"/>
+        </w:rPr>
+        <w:t>cuti</w:t>
+      </w:r>
+      <w:r>
+        <w:tab/>
+      </w:r>
+      <w:r>
+        <w:rPr>
+          <w:spacing w:val="-2"/>
+        </w:rPr>
+        <w:t>: ${alasan_cuti}</w:t>
+      </w:r>
+    </w:p>
+    <w:p>
+      <w:pPr>
+        <w:pStyle w:val="BodyText"/>
+      </w:pPr>
+    </w:p>
+    <w:p>
+      <w:pPr>
+        <w:pStyle w:val="Heading1"/>
+      </w:pPr>
+      <w:r>
+        <w:t>Sebagai</w:t>
+      </w:r>
+      <w:r>
+        <w:rPr>
+          <w:spacing w:val="-4"/>
+        </w:rPr>
+        <w:t xml:space="preserve"> </w:t>
+      </w:r>
+      <w:r>
+        <w:t>bahan</w:t>
+      </w:r>
+      <w:r>
+        <w:rPr>
+          <w:spacing w:val="-4"/>
+        </w:rPr>
+        <w:t xml:space="preserve"> </w:t>
+      </w:r>
+      <w:r>
+        <w:t>pertimbangan</w:t>
+      </w:r>
+      <w:r>
+        <w:rPr>
+          <w:spacing w:val="-3"/>
+        </w:rPr>
+        <w:t xml:space="preserve"> </w:t>
+      </w:r>
+      <w:r>
+        <w:t>bersama</w:t>
+      </w:r>
+      <w:r>
+        <w:rPr>
+          <w:spacing w:val="-4"/>
+        </w:rPr>
+        <w:t xml:space="preserve"> </w:t>
+      </w:r>
+      <w:r>
+        <w:t>ini</w:t>
+      </w:r>
+      <w:r>
+        <w:rPr>
+          <w:spacing w:val="-4"/>
+        </w:rPr>
+        <w:t xml:space="preserve"> </w:t>
+      </w:r>
+      <w:r>
+        <w:t>kami</w:t>
+      </w:r>
+      <w:r>
+        <w:rPr>
+          <w:spacing w:val="-3"/>
+        </w:rPr>
+        <w:t xml:space="preserve"> </w:t>
+      </w:r>
+      <w:r>
+        <w:rPr>
+          <w:spacing w:val="-2"/>
+        </w:rPr>
+        <w:t>lampirkan:</w:t>
+      </w:r>
+    </w:p>
+    <w:p>
+      <w:pPr>
+        <w:pStyle w:val="ListParagraph"/>
+        <w:numPr>
+          <w:ilvl w:val="0"/>
+          <w:numId w:val="2"/>
+        </w:numPr>
+        <w:tabs>
+          <w:tab w:val="left" w:pos="460"/>
+        </w:tabs>
+        <w:rPr>
+          <w:sz w:val="24"/>
+        </w:rPr>
+      </w:pPr>
+      <w:r>
+        <w:rPr>
+          <w:sz w:val="24"/>
+        </w:rPr>
+        <w:t>Fotokopi</w:t>
+      </w:r>
+      <w:r>
+        <w:rPr>
+          <w:spacing w:val="-4"/>
+          <w:sz w:val="24"/>
+        </w:rPr>
+        <w:t xml:space="preserve"> </w:t>
+      </w:r>
+      <w:r>
+        <w:rPr>
+          <w:sz w:val="24"/>
+        </w:rPr>
+        <w:t>bukti</w:t>
+      </w:r>
+      <w:r>
+        <w:rPr>
+          <w:spacing w:val="-3"/>
+          <w:sz w:val="24"/>
+        </w:rPr>
+        <w:t xml:space="preserve"> </w:t>
+      </w:r>
+      <w:r>
+        <w:rPr>
+          <w:sz w:val="24"/>
+        </w:rPr>
+        <w:t>pembayaran</w:t>
+      </w:r>
+      <w:r>
+        <w:rPr>
+          <w:spacing w:val="-1"/>
+          <w:sz w:val="24"/>
+        </w:rPr>
+        <w:t xml:space="preserve"> </w:t>
+      </w:r>
+      <w:r>
+        <w:rPr>
+          <w:sz w:val="24"/>
+        </w:rPr>
+        <w:t>SPP</w:t>
+      </w:r>
+      <w:r>
+        <w:rPr>
+          <w:spacing w:val="-11"/>
+          <w:sz w:val="24"/>
+        </w:rPr>
+        <w:t xml:space="preserve"> </w:t>
+      </w:r>
+      <w:r>
+        <w:rPr>
+          <w:spacing w:val="-2"/>
+          <w:sz w:val="24"/>
+        </w:rPr>
+        <w:t>terakhir</w:t>
+      </w:r>
+    </w:p>
+    <w:p>
+      <w:pPr>
+        <w:pStyle w:val="ListParagraph"/>
+        <w:numPr>
+          <w:ilvl w:val="0"/>
+          <w:numId w:val="2"/>
+        </w:numPr>
+        <w:tabs>
+          <w:tab w:val="left" w:pos="460"/>
+        </w:tabs>
+        <w:spacing w:before="1"/>
+        <w:rPr>
+          <w:sz w:val="24"/>
+        </w:rPr>
+      </w:pPr>
+      <w:r>
+        <w:rPr>
+          <w:sz w:val="24"/>
+        </w:rPr>
+        <w:t>Fotokopi</w:t>
+      </w:r>
+      <w:r>
+        <w:rPr>
+          <w:spacing w:val="-4"/>
+          <w:sz w:val="24"/>
+        </w:rPr>
+        <w:t xml:space="preserve"> </w:t>
+      </w:r>
+      <w:r>
+        <w:rPr>
+          <w:sz w:val="24"/>
+        </w:rPr>
+        <w:t>KHS</w:t>
+      </w:r>
+      <w:r>
+        <w:rPr>
+          <w:spacing w:val="-3"/>
+          <w:sz w:val="24"/>
+        </w:rPr>
+        <w:t xml:space="preserve"> </w:t>
+      </w:r>
+      <w:r>
+        <w:rPr>
+          <w:sz w:val="24"/>
+        </w:rPr>
+        <w:t>atau</w:t>
+      </w:r>
+      <w:r>
+        <w:rPr>
+          <w:spacing w:val="-1"/>
+          <w:sz w:val="24"/>
+        </w:rPr>
+        <w:t xml:space="preserve"> </w:t>
+      </w:r>
+      <w:r>
+        <w:rPr>
+          <w:sz w:val="24"/>
+        </w:rPr>
+        <w:t>transkrip</w:t>
+      </w:r>
+      <w:r>
+        <w:rPr>
+          <w:spacing w:val="-4"/>
+          <w:sz w:val="24"/>
+        </w:rPr>
+        <w:t xml:space="preserve"> </w:t>
+      </w:r>
+      <w:r>
+        <w:rPr>
+          <w:spacing w:val="-2"/>
+          <w:sz w:val="24"/>
+        </w:rPr>
+        <w:t>sementara</w:t>
+      </w:r>
+    </w:p>
+    <w:p>
+      <w:pPr>
+        <w:pStyle w:val="ListParagraph"/>
+        <w:numPr>
+          <w:ilvl w:val="0"/>
+          <w:numId w:val="2"/>
+        </w:numPr>
+        <w:tabs>
+          <w:tab w:val="left" w:pos="460"/>
+        </w:tabs>
+        <w:rPr>
+          <w:sz w:val="24"/>
+        </w:rPr>
+      </w:pPr>
+      <w:r>
+        <w:rPr>
+          <w:sz w:val="24"/>
+        </w:rPr>
+        <w:t>Fotokopi</w:t>
+      </w:r>
+      <w:r>
+        <w:rPr>
+          <w:spacing w:val="-3"/>
+          <w:sz w:val="24"/>
+        </w:rPr>
+        <w:t xml:space="preserve"> </w:t>
+      </w:r>
+      <w:r>
+        <w:rPr>
+          <w:sz w:val="24"/>
+        </w:rPr>
+        <w:t>KTM</w:t>
+      </w:r>
+      <w:r>
+        <w:rPr>
+          <w:spacing w:val="-4"/>
+          <w:sz w:val="24"/>
+        </w:rPr>
+        <w:t xml:space="preserve"> </w:t>
+      </w:r>
+      <w:r>
+        <w:rPr>
+          <w:sz w:val="24"/>
+        </w:rPr>
+        <w:t>yang</w:t>
+      </w:r>
+      <w:r>
+        <w:rPr>
+          <w:spacing w:val="-1"/>
+          <w:sz w:val="24"/>
+        </w:rPr>
+        <w:t xml:space="preserve"> </w:t>
+      </w:r>
+      <w:r>
+        <w:rPr>
+          <w:sz w:val="24"/>
+        </w:rPr>
+        <w:t>masih</w:t>
+      </w:r>
+      <w:r>
+        <w:rPr>
+          <w:spacing w:val="-2"/>
+          <w:sz w:val="24"/>
+        </w:rPr>
+        <w:t xml:space="preserve"> berlaku</w:t>
+      </w:r>
+    </w:p>
+    <w:p>
+      <w:pPr>
+        <w:pStyle w:val="ListParagraph"/>
+        <w:numPr>
+          <w:ilvl w:val="0"/>
+          <w:numId w:val="2"/>
+        </w:numPr>
+        <w:tabs>
+          <w:tab w:val="left" w:pos="460"/>
+        </w:tabs>
+        <w:rPr>
+          <w:sz w:val="24"/>
+        </w:rPr>
+      </w:pPr>
+      <w:r>
+        <w:rPr>
+          <w:sz w:val="24"/>
+        </w:rPr>
+        <w:t>Surat</w:t>
+      </w:r>
+      <w:r>
+        <w:rPr>
+          <w:spacing w:val="-4"/>
+          <w:sz w:val="24"/>
+        </w:rPr>
+        <w:t xml:space="preserve"> </w:t>
+      </w:r>
+      <w:r>
+        <w:rPr>
+          <w:sz w:val="24"/>
+        </w:rPr>
+        <w:t>ijin</w:t>
+      </w:r>
+      <w:r>
+        <w:rPr>
+          <w:spacing w:val="-1"/>
+          <w:sz w:val="24"/>
+        </w:rPr>
+        <w:t xml:space="preserve"> </w:t>
+      </w:r>
+      <w:r>
+        <w:rPr>
+          <w:sz w:val="24"/>
+        </w:rPr>
+        <w:t>dari</w:t>
+      </w:r>
+      <w:r>
+        <w:rPr>
+          <w:spacing w:val="-4"/>
+          <w:sz w:val="24"/>
+        </w:rPr>
+        <w:t xml:space="preserve"> </w:t>
+      </w:r>
+      <w:r>
+        <w:rPr>
+          <w:sz w:val="24"/>
+        </w:rPr>
+        <w:t>orang</w:t>
+      </w:r>
+      <w:r>
+        <w:rPr>
+          <w:spacing w:val="-3"/>
+          <w:sz w:val="24"/>
+        </w:rPr>
+        <w:t xml:space="preserve"> </w:t>
+      </w:r>
+      <w:r>
+        <w:rPr>
+          <w:spacing w:val="-2"/>
+          <w:sz w:val="24"/>
+        </w:rPr>
+        <w:t>tua/wali</w:t>
+      </w:r>
+    </w:p>
+    <w:p>
+      <w:pPr>
+        <w:pStyle w:val="ListParagraph"/>
+        <w:numPr>
+          <w:ilvl w:val="0"/>
+          <w:numId w:val="2"/>
+        </w:numPr>
+        <w:tabs>
+          <w:tab w:val="left" w:pos="460"/>
+        </w:tabs>
+        <w:ind w:right="98"/>
+        <w:rPr>
+          <w:sz w:val="24"/>
+        </w:rPr>
+      </w:pPr>
+      <w:r>
+        <w:rPr>
+          <w:sz w:val="24"/>
+        </w:rPr>
+        <w:t>Surat keterangan lain yang relevan (surat keterangan sakit dari dokter/rumah sakit, surat keterangan melahirkan, surat keterangan bekerja dari tempat bekerja, dll.)</w:t>
+      </w:r>
+    </w:p>
+    <w:p>
+      <w:pPr>
+        <w:pStyle w:val="BodyText"/>
+      </w:pPr>
+    </w:p>
+    <w:p>
+      <w:pPr>
+        <w:pStyle w:val="BodyText"/>
+        <w:ind w:left="100"/>
+      </w:pPr>
+      <w:r>
+        <w:t>Demikian</w:t>
+      </w:r>
+      <w:r>
+        <w:rPr>
+          <w:spacing w:val="-7"/>
+        </w:rPr>
+        <w:t xml:space="preserve"> </w:t>
+      </w:r>
+      <w:r>
+        <w:t>pemohonan</w:t>
+      </w:r>
+      <w:r>
+        <w:rPr>
+          <w:spacing w:val="-4"/>
+        </w:rPr>
+        <w:t xml:space="preserve"> </w:t>
+      </w:r>
+      <w:r>
+        <w:t>kami,</w:t>
+      </w:r>
+      <w:r>
+        <w:rPr>
+          <w:spacing w:val="-3"/>
+        </w:rPr>
+        <w:t xml:space="preserve"> </w:t>
+      </w:r>
+      <w:r>
+        <w:t>atas</w:t>
+      </w:r>
+      <w:r>
+        <w:rPr>
+          <w:spacing w:val="-2"/>
+        </w:rPr>
+        <w:t xml:space="preserve"> </w:t>
+      </w:r>
+      <w:r>
+        <w:t>perhatiannya</w:t>
+      </w:r>
+      <w:r>
+        <w:rPr>
+          <w:spacing w:val="-4"/>
+        </w:rPr>
+        <w:t xml:space="preserve"> </w:t>
+      </w:r>
+      <w:r>
+        <w:t>kami</w:t>
+      </w:r>
+      <w:r>
+        <w:rPr>
+          <w:spacing w:val="-2"/>
+        </w:rPr>
+        <w:t xml:space="preserve"> </w:t>
+      </w:r>
+      <w:r>
+        <w:t>ucapkan</w:t>
+      </w:r>
+      <w:r>
+        <w:rPr>
+          <w:spacing w:val="-4"/>
+        </w:rPr>
+        <w:t xml:space="preserve"> </w:t>
+      </w:r>
+      <w:r>
+        <w:t>terima</w:t>
+      </w:r>
+      <w:r>
+        <w:rPr>
+          <w:spacing w:val="-2"/>
+        </w:rPr>
+        <w:t xml:space="preserve"> kasih.</w:t>
+      </w:r>
+    </w:p>
+    <w:p>
+      <w:pPr>
+        <w:pStyle w:val="BodyText"/>
+        <w:spacing w:before="273"/>
+      </w:pPr>
+    </w:p>
+    <w:p>
+      <w:pPr>
+        <w:pStyle w:val="BodyText"/>
+        <w:tabs>
+          <w:tab w:val="left" w:pos="5861"/>
+        </w:tabs>
+        <w:spacing w:before="1"/>
+        <w:ind w:left="100"/>
+      </w:pPr>
+      <w:r>
+        <w:rPr>
+          <w:spacing w:val="-2"/>
+        </w:rPr>
+        <w:t>Mengetahui:</w:t>
+      </w:r>
+      <w:r>
+        <w:tab/>
+        <w:t>Karawang,</w:t>
+      </w:r>
+      <w:r>
+        <w:rPr>
+          <w:spacing w:val="-6"/>
+        </w:rPr>
+        <w:t xml:space="preserve"> </w:t>
+      </w:r>
+      <w:r>
+        <w:rPr>
+          <w:spacing w:val="-2"/>
+        </w:rPr>
+        <w:t>${created_at}</w:t>
+      </w:r>
+    </w:p>
+    <w:p>
+      <w:pPr>
+        <w:pStyle w:val="BodyText"/>
+        <w:tabs>
+          <w:tab w:val="left" w:pos="5861"/>
+        </w:tabs>
+        <w:ind w:left="100"/>
+        <w:rPr>
+          <w:spacing w:val="-2"/>
+        </w:rPr>
+      </w:pPr>
+      <w:r>
+        <w:t>Orang</w:t>
+      </w:r>
+      <w:r>
+        <w:rPr>
+          <w:spacing w:val="-6"/>
+        </w:rPr>
+        <w:t xml:space="preserve"> </w:t>
+      </w:r>
+      <w:r>
+        <w:t>tua</w:t>
+      </w:r>
+      <w:r>
+        <w:rPr>
+          <w:spacing w:val="-7"/>
+        </w:rPr>
+        <w:t xml:space="preserve"> </w:t>
+      </w:r>
+      <w:r>
+        <w:t>/</w:t>
+      </w:r>
+      <w:r>
+        <w:rPr>
+          <w:spacing w:val="-11"/>
+        </w:rPr>
+        <w:t xml:space="preserve"> </w:t>
+      </w:r>
+      <w:r>
+        <w:t>Wali</w:t>
+      </w:r>
+      <w:r>
+        <w:rPr>
+          <w:spacing w:val="-2"/>
+        </w:rPr>
+        <w:t xml:space="preserve"> mahasiswa,</w:t>
+      </w:r>
+      <w:r>
+        <w:tab/>
+        <w:t>Hormat</w:t>
+      </w:r>
+      <w:r>
+        <w:rPr>
+          <w:spacing w:val="-4"/>
+        </w:rPr>
+        <w:t xml:space="preserve"> </w:t>
+      </w:r>
+      <w:r>
+        <w:rPr>
+          <w:spacing w:val="-2"/>
+        </w:rPr>
+        <w:t>saya,</w:t>
+      </w:r>
+    </w:p>
+    <w:p>
+      <w:pPr>
+        <w:pStyle w:val="BodyText"/>
+        <w:tabs>
+          <w:tab w:val="left" w:pos="5861"/>
+        </w:tabs>
+        <w:ind w:left="100"/>
+      </w:pPr>
+    </w:p>
+    <w:p>
+      <w:pPr>
+        <w:pStyle w:val="BodyText"/>
+        <w:ind w:right="1970"/>
+        <w:jc w:val="right"/>
+        <w:rPr>
+          <w:lang w:val="id-ID"/>
+        </w:rPr>
+      </w:pPr>
+      <w:r>
+        <w:tab/>
+      </w:r>
+      <w:r>
+        <w:tab/>
+      </w:r>
+      <w:r>
+        <w:tab/>
+      </w:r>
+      <w:r>
+        <w:tab/>
+      </w:r>
+      <w:r>
+        <w:tab/>
+      </w:r>
+      <w:r>
+        <w:tab/>
+      </w:r>
+      <w:r>
+        <w:tab/>
+      </w:r>
+      <w:r>
+        <w:rPr>
+          <w:spacing w:val="-2"/>
+          <w:lang w:val="id-ID"/>
+        </w:rPr>
+        <w:t>(Materai)</w:t>
+      </w:r>
+    </w:p>
+    <w:p>
+      <w:pPr>
+        <w:pStyle w:val="BodyText"/>
+        <w:spacing w:before="233"/>
+      </w:pPr>
+      <w:r>
+        <w:tab/>
+      </w:r>
+      <w:r>
+        <w:tab/>
+      </w:r>
+      <w:r>
+        <w:tab/>
+      </w:r>
+      <w:r>
+        <w:tab/>
+      </w:r>
+      <w:r>
+        <w:tab/>
+      </w:r>
+      <w:r>
+        <w:tab/>
+      </w:r>
+      <w:r>
+        <w:tab/>
+      </w:r>
+      <w:r>
+        <w:tab/>
+      </w:r>
+      <w:r>
+        <w:tab/>
+      </w:r>
+    </w:p>
+    <w:p>
+      <w:pPr>
+        <w:tabs>
+          <w:tab w:val="left" w:pos="5861"/>
+        </w:tabs>
+        <w:ind w:left="100"/>
+        <w:rPr>
+          <w:sz w:val="24"/>
+        </w:rPr>
+      </w:pPr>
+      <w:r>
+        <w:rPr>
+          <w:spacing w:val="-2"/>
+          <w:sz w:val="24"/>
+        </w:rPr>
+        <w:t>...............................................</w:t>
+      </w:r>
+      <w:r>
+        <w:rPr>
+          <w:sz w:val="24"/>
+        </w:rPr>
+        <w:tab/>
+      </w:r>
+      <w:r>
+        <w:rPr>
+          <w:spacing w:val="-2"/>
+          <w:sz w:val="24"/>
+        </w:rPr>
+        <w:t>${nama_mhs}</w:t>
+      </w:r>
+    </w:p>
+    <w:p>
+      <w:pPr>
+        <w:pStyle w:val="BodyText"/>
+        <w:ind w:left="5863"/>
+      </w:pPr>
+      <w:r>
+        <w:rPr>
+          <w:spacing w:val="-5"/>
+        </w:rPr>
+        <w:t>${npm}</w:t>
+      </w:r>
+    </w:p>
+    <w:p>
+      <w:pPr>
+        <w:pStyle w:val="BodyText"/>
+        <w:spacing w:before="274"/>
+        <w:ind w:left="3795" w:right="3764"/>
+        <w:jc w:val="center"/>
+      </w:pPr>
+      <w:r>
+        <w:rPr>
+          <w:spacing w:val="-2"/>
+        </w:rPr>
+        <w:t xml:space="preserve">Menyetujui </w:t>
+      </w:r>
+      <w:r>
+        <w:rPr>
+          <w:spacing w:val="-4"/>
+        </w:rPr>
+        <w:t>Dosen</w:t>
+      </w:r>
+      <w:r>
+        <w:rPr>
+          <w:spacing w:val="-15"/>
+        </w:rPr>
+        <w:t xml:space="preserve"> </w:t>
+      </w:r>
+      <w:r>
+        <w:rPr>
+          <w:spacing w:val="-4"/>
+        </w:rPr>
+        <w:t>Wali</w:t>
+      </w:r>
+    </w:p>
+    <w:p>
+      <w:pPr>
+        <w:pStyle w:val="BodyText"/>
+      </w:pPr>
+    </w:p>
+    <w:p>
+      <w:pPr>
+        <w:pStyle w:val="BodyText"/>
+        <w:spacing w:before="232"/>
+      </w:pPr>
+    </w:p>
+    <w:p>
+      <w:pPr>
+        <w:ind w:left="29"/>
+        <w:jc w:val="center"/>
+      </w:pPr>
+      <w:r>
+        <w:rPr>
+          <w:spacing w:val="-2"/>
+        </w:rPr>
+        <w:t>.........................................................</w:t>
+      </w:r>
+    </w:p>
+    <w:p>
+      <w:pPr>
+        <w:spacing w:before="207"/>
+        <w:ind w:left="100"/>
+        <w:rPr>
+          <w:b/>
+          <w:sz w:val="18"/>
+        </w:rPr>
+      </w:pPr>
+      <w:r>
+        <w:rPr>
+          <w:b/>
+          <w:sz w:val="18"/>
+        </w:rPr>
+        <w:t>Untuk</w:t>
+      </w:r>
+      <w:r>
+        <w:rPr>
+          <w:b/>
+          <w:spacing w:val="-8"/>
+          <w:sz w:val="18"/>
+        </w:rPr>
+        <w:t xml:space="preserve"> </w:t>
+      </w:r>
+      <w:r>
+        <w:rPr>
+          <w:b/>
+          <w:sz w:val="18"/>
+        </w:rPr>
+        <w:t>mempermudah</w:t>
+      </w:r>
+      <w:r>
+        <w:rPr>
+          <w:b/>
+          <w:spacing w:val="-6"/>
+          <w:sz w:val="18"/>
+        </w:rPr>
+        <w:t xml:space="preserve"> </w:t>
+      </w:r>
+      <w:r>
+        <w:rPr>
+          <w:b/>
+          <w:sz w:val="18"/>
+        </w:rPr>
+        <w:t>pemrosesan</w:t>
+      </w:r>
+      <w:r>
+        <w:rPr>
+          <w:b/>
+          <w:spacing w:val="-7"/>
+          <w:sz w:val="18"/>
+        </w:rPr>
+        <w:t xml:space="preserve"> </w:t>
+      </w:r>
+      <w:r>
+        <w:rPr>
+          <w:b/>
+          <w:sz w:val="18"/>
+        </w:rPr>
+        <w:t>surat,</w:t>
+      </w:r>
+      <w:r>
+        <w:rPr>
+          <w:b/>
+          <w:spacing w:val="-8"/>
+          <w:sz w:val="18"/>
+        </w:rPr>
+        <w:t xml:space="preserve"> </w:t>
+      </w:r>
+      <w:r>
+        <w:rPr>
+          <w:b/>
+          <w:sz w:val="18"/>
+        </w:rPr>
+        <w:t>isian</w:t>
+      </w:r>
+      <w:r>
+        <w:rPr>
+          <w:b/>
+          <w:spacing w:val="-8"/>
+          <w:sz w:val="18"/>
+        </w:rPr>
+        <w:t xml:space="preserve"> </w:t>
+      </w:r>
+      <w:r>
+        <w:rPr>
+          <w:b/>
+          <w:sz w:val="18"/>
+        </w:rPr>
+        <w:t>permohonan</w:t>
+      </w:r>
+      <w:r>
+        <w:rPr>
+          <w:b/>
+          <w:spacing w:val="-7"/>
+          <w:sz w:val="18"/>
+        </w:rPr>
+        <w:t xml:space="preserve"> </w:t>
+      </w:r>
+      <w:r>
+        <w:rPr>
+          <w:b/>
+          <w:sz w:val="18"/>
+        </w:rPr>
+        <w:t>surat</w:t>
+      </w:r>
+      <w:r>
+        <w:rPr>
+          <w:b/>
+          <w:spacing w:val="-9"/>
+          <w:sz w:val="18"/>
+        </w:rPr>
+        <w:t xml:space="preserve"> </w:t>
+      </w:r>
+      <w:r>
+        <w:rPr>
+          <w:b/>
+          <w:sz w:val="18"/>
+        </w:rPr>
+        <w:t>ini</w:t>
+      </w:r>
+      <w:r>
+        <w:rPr>
+          <w:b/>
+          <w:spacing w:val="-9"/>
+          <w:sz w:val="18"/>
+        </w:rPr>
+        <w:t xml:space="preserve"> </w:t>
+      </w:r>
+      <w:r>
+        <w:rPr>
+          <w:b/>
+          <w:sz w:val="18"/>
+        </w:rPr>
+        <w:t>harap</w:t>
+      </w:r>
+      <w:r>
+        <w:rPr>
+          <w:b/>
+          <w:spacing w:val="-7"/>
+          <w:sz w:val="18"/>
+        </w:rPr>
+        <w:t xml:space="preserve"> </w:t>
+      </w:r>
+      <w:r>
+        <w:rPr>
+          <w:b/>
+          <w:spacing w:val="-2"/>
+          <w:sz w:val="18"/>
+        </w:rPr>
+        <w:t>diketik/diprint</w:t>
+      </w:r>
+    </w:p>
+    <w:p>
+      <w:pPr>
+        <w:pStyle w:val="BodyText"/>
+        <w:spacing w:before="69"/>
+        <w:rPr>
+          <w:b/>
+          <w:sz w:val="18"/>
+        </w:rPr>
+      </w:pPr>
+    </w:p>
+    <w:p>
+      <w:pPr>
+        <w:ind w:left="100"/>
+        <w:rPr>
+          <w:b/>
+          <w:sz w:val="20"/>
+        </w:rPr>
+      </w:pPr>
+      <w:r>
+        <w:rPr>
+          <w:b/>
+          <w:sz w:val="20"/>
+        </w:rPr>
+        <w:t>Ketentuan</w:t>
+      </w:r>
+      <w:r>
+        <w:rPr>
+          <w:b/>
+          <w:spacing w:val="-8"/>
+          <w:sz w:val="20"/>
+        </w:rPr>
+        <w:t xml:space="preserve"> </w:t>
+      </w:r>
+      <w:r>
+        <w:rPr>
+          <w:b/>
+          <w:sz w:val="20"/>
+        </w:rPr>
+        <w:t>cuti</w:t>
+      </w:r>
+      <w:r>
+        <w:rPr>
+          <w:b/>
+          <w:spacing w:val="-7"/>
+          <w:sz w:val="20"/>
+        </w:rPr>
+        <w:t xml:space="preserve"> </w:t>
+      </w:r>
+      <w:r>
+        <w:rPr>
+          <w:b/>
+          <w:sz w:val="20"/>
+        </w:rPr>
+        <w:t>kuliah</w:t>
+      </w:r>
+      <w:r>
+        <w:rPr>
+          <w:b/>
+          <w:spacing w:val="-7"/>
+          <w:sz w:val="20"/>
+        </w:rPr>
+        <w:t xml:space="preserve"> </w:t>
+      </w:r>
+      <w:r>
+        <w:rPr>
+          <w:b/>
+          <w:spacing w:val="-10"/>
+          <w:sz w:val="20"/>
+        </w:rPr>
+        <w:t>:</w:t>
+      </w:r>
+    </w:p>
+    <w:p>
+      <w:pPr>
+        <w:pStyle w:val="ListParagraph"/>
+        <w:numPr>
+          <w:ilvl w:val="0"/>
+          <w:numId w:val="1"/>
+        </w:numPr>
+        <w:tabs>
+          <w:tab w:val="left" w:pos="301"/>
+        </w:tabs>
+        <w:spacing w:before="3"/>
+        <w:ind w:left="301" w:hanging="201"/>
+        <w:rPr>
+          <w:sz w:val="20"/>
+        </w:rPr>
+      </w:pPr>
+      <w:r>
+        <w:rPr>
+          <w:sz w:val="20"/>
+        </w:rPr>
+        <w:t>Sudah</w:t>
+      </w:r>
+      <w:r>
+        <w:rPr>
+          <w:spacing w:val="-7"/>
+          <w:sz w:val="20"/>
+        </w:rPr>
+        <w:t xml:space="preserve"> </w:t>
+      </w:r>
+      <w:r>
+        <w:rPr>
+          <w:sz w:val="20"/>
+        </w:rPr>
+        <w:t>mengumpulkan</w:t>
+      </w:r>
+      <w:r>
+        <w:rPr>
+          <w:spacing w:val="-4"/>
+          <w:sz w:val="20"/>
+        </w:rPr>
+        <w:t xml:space="preserve"> </w:t>
+      </w:r>
+      <w:r>
+        <w:rPr>
+          <w:sz w:val="20"/>
+        </w:rPr>
+        <w:t>minimal</w:t>
+      </w:r>
+      <w:r>
+        <w:rPr>
+          <w:spacing w:val="-6"/>
+          <w:sz w:val="20"/>
+        </w:rPr>
+        <w:t xml:space="preserve"> </w:t>
+      </w:r>
+      <w:r>
+        <w:rPr>
+          <w:sz w:val="20"/>
+        </w:rPr>
+        <w:t>45</w:t>
+      </w:r>
+      <w:r>
+        <w:rPr>
+          <w:spacing w:val="-3"/>
+          <w:sz w:val="20"/>
+        </w:rPr>
+        <w:t xml:space="preserve"> </w:t>
+      </w:r>
+      <w:r>
+        <w:rPr>
+          <w:sz w:val="20"/>
+        </w:rPr>
+        <w:t>Sks</w:t>
+      </w:r>
+      <w:r>
+        <w:rPr>
+          <w:spacing w:val="-8"/>
+          <w:sz w:val="20"/>
+        </w:rPr>
+        <w:t xml:space="preserve"> </w:t>
+      </w:r>
+      <w:r>
+        <w:rPr>
+          <w:sz w:val="20"/>
+        </w:rPr>
+        <w:t>dan</w:t>
+      </w:r>
+      <w:r>
+        <w:rPr>
+          <w:spacing w:val="-6"/>
+          <w:sz w:val="20"/>
+        </w:rPr>
+        <w:t xml:space="preserve"> </w:t>
+      </w:r>
+      <w:r>
+        <w:rPr>
+          <w:sz w:val="20"/>
+        </w:rPr>
+        <w:t>IPK</w:t>
+      </w:r>
+      <w:r>
+        <w:rPr>
+          <w:spacing w:val="-6"/>
+          <w:sz w:val="20"/>
+        </w:rPr>
+        <w:t xml:space="preserve"> </w:t>
+      </w:r>
+      <w:r>
+        <w:rPr>
+          <w:sz w:val="20"/>
+        </w:rPr>
+        <w:t>minimal</w:t>
+      </w:r>
+      <w:r>
+        <w:rPr>
+          <w:spacing w:val="-6"/>
+          <w:sz w:val="20"/>
+        </w:rPr>
+        <w:t xml:space="preserve"> </w:t>
+      </w:r>
+      <w:r>
+        <w:rPr>
+          <w:spacing w:val="-4"/>
+          <w:sz w:val="20"/>
+        </w:rPr>
+        <w:t>2,00</w:t>
+      </w:r>
+    </w:p>
+    <w:p>
+      <w:pPr>
+        <w:pStyle w:val="ListParagraph"/>
+        <w:numPr>
+          <w:ilvl w:val="0"/>
+          <w:numId w:val="1"/>
+        </w:numPr>
+        <w:tabs>
+          <w:tab w:val="left" w:pos="301"/>
+        </w:tabs>
+        <w:spacing w:before="1"/>
+        <w:ind w:left="301" w:hanging="201"/>
+        <w:rPr>
+          <w:sz w:val="20"/>
+        </w:rPr>
+      </w:pPr>
+      <w:r>
+        <w:rPr>
+          <w:sz w:val="20"/>
+        </w:rPr>
+        <w:t>Ijin</w:t>
+      </w:r>
+      <w:r>
+        <w:rPr>
+          <w:spacing w:val="-6"/>
+          <w:sz w:val="20"/>
+        </w:rPr>
+        <w:t xml:space="preserve"> </w:t>
+      </w:r>
+      <w:r>
+        <w:rPr>
+          <w:sz w:val="20"/>
+        </w:rPr>
+        <w:t>cuti</w:t>
+      </w:r>
+      <w:r>
+        <w:rPr>
+          <w:spacing w:val="-8"/>
+          <w:sz w:val="20"/>
+        </w:rPr>
+        <w:t xml:space="preserve"> </w:t>
+      </w:r>
+      <w:r>
+        <w:rPr>
+          <w:sz w:val="20"/>
+        </w:rPr>
+        <w:t>kuliah</w:t>
+      </w:r>
+      <w:r>
+        <w:rPr>
+          <w:spacing w:val="-6"/>
+          <w:sz w:val="20"/>
+        </w:rPr>
+        <w:t xml:space="preserve"> </w:t>
+      </w:r>
+      <w:r>
+        <w:rPr>
+          <w:sz w:val="20"/>
+        </w:rPr>
+        <w:t>tidak</w:t>
+      </w:r>
+      <w:r>
+        <w:rPr>
+          <w:spacing w:val="-6"/>
+          <w:sz w:val="20"/>
+        </w:rPr>
+        <w:t xml:space="preserve"> </w:t>
+      </w:r>
+      <w:r>
+        <w:rPr>
+          <w:sz w:val="20"/>
+        </w:rPr>
+        <w:t>dibenarkan</w:t>
+      </w:r>
+      <w:r>
+        <w:rPr>
+          <w:spacing w:val="-2"/>
+          <w:sz w:val="20"/>
+        </w:rPr>
+        <w:t xml:space="preserve"> </w:t>
+      </w:r>
+      <w:r>
+        <w:rPr>
+          <w:sz w:val="20"/>
+        </w:rPr>
+        <w:t>untuk</w:t>
+      </w:r>
+      <w:r>
+        <w:rPr>
+          <w:spacing w:val="-8"/>
+          <w:sz w:val="20"/>
+        </w:rPr>
+        <w:t xml:space="preserve"> </w:t>
+      </w:r>
+      <w:r>
+        <w:rPr>
+          <w:sz w:val="20"/>
+        </w:rPr>
+        <w:t>semester</w:t>
+      </w:r>
+      <w:r>
+        <w:rPr>
+          <w:spacing w:val="-4"/>
+          <w:sz w:val="20"/>
+        </w:rPr>
+        <w:t xml:space="preserve"> </w:t>
+      </w:r>
+      <w:r>
+        <w:rPr>
+          <w:sz w:val="20"/>
+        </w:rPr>
+        <w:t>yang</w:t>
+      </w:r>
+      <w:r>
+        <w:rPr>
+          <w:spacing w:val="-5"/>
+          <w:sz w:val="20"/>
+        </w:rPr>
+        <w:t xml:space="preserve"> </w:t>
+      </w:r>
+      <w:r>
+        <w:rPr>
+          <w:sz w:val="20"/>
+        </w:rPr>
+        <w:t>telah</w:t>
+      </w:r>
+      <w:r>
+        <w:rPr>
+          <w:spacing w:val="-4"/>
+          <w:sz w:val="20"/>
+        </w:rPr>
+        <w:t xml:space="preserve"> </w:t>
+      </w:r>
+      <w:r>
+        <w:rPr>
+          <w:sz w:val="20"/>
+        </w:rPr>
+        <w:t>lalu</w:t>
+      </w:r>
+      <w:r>
+        <w:rPr>
+          <w:spacing w:val="-5"/>
+          <w:sz w:val="20"/>
+        </w:rPr>
+        <w:t xml:space="preserve"> </w:t>
+      </w:r>
+      <w:r>
+        <w:rPr>
+          <w:sz w:val="20"/>
+        </w:rPr>
+        <w:t>(tidak</w:t>
+      </w:r>
+      <w:r>
+        <w:rPr>
+          <w:spacing w:val="-5"/>
+          <w:sz w:val="20"/>
+        </w:rPr>
+        <w:t xml:space="preserve"> </w:t>
+      </w:r>
+      <w:r>
+        <w:rPr>
+          <w:sz w:val="20"/>
+        </w:rPr>
+        <w:t>berlaku</w:t>
+      </w:r>
+      <w:r>
+        <w:rPr>
+          <w:spacing w:val="-6"/>
+          <w:sz w:val="20"/>
+        </w:rPr>
+        <w:t xml:space="preserve"> </w:t>
+      </w:r>
+      <w:r>
+        <w:rPr>
+          <w:spacing w:val="-2"/>
+          <w:sz w:val="20"/>
+        </w:rPr>
+        <w:t>surut)</w:t>
+      </w:r>
+    </w:p>
+    <w:p>
+      <w:pPr>
+        <w:rPr>
+          <w:sz w:val="20"/>
+        </w:rPr>
         <w:sectPr>
           <w:type w:val="continuous"/>
           <w:pgSz w:w="11900" w:h="16850"/>
@@ -2301,6 +4375,169 @@
           <w:cols w:space="720"/>
         </w:sectPr>
       </w:pPr>
+      <w:r>
+        <w:rPr>
+          <w:sz w:val="20"/>
+        </w:rPr>
+        <w:t>Pengajuan</w:t>
+      </w:r>
+      <w:r>
+        <w:rPr>
+          <w:spacing w:val="-6"/>
+          <w:sz w:val="20"/>
+        </w:rPr>
+        <w:t xml:space="preserve"> </w:t>
+      </w:r>
+      <w:r>
+        <w:rPr>
+          <w:sz w:val="20"/>
+        </w:rPr>
+        <w:t>surat</w:t>
+      </w:r>
+      <w:r>
+        <w:rPr>
+          <w:spacing w:val="-7"/>
+          <w:sz w:val="20"/>
+        </w:rPr>
+        <w:t xml:space="preserve"> </w:t>
+      </w:r>
+      <w:r>
+        <w:rPr>
+          <w:sz w:val="20"/>
+        </w:rPr>
+        <w:t>permohonan</w:t>
+      </w:r>
+      <w:r>
+        <w:rPr>
+          <w:spacing w:val="-4"/>
+          <w:sz w:val="20"/>
+        </w:rPr>
+        <w:t xml:space="preserve"> </w:t>
+      </w:r>
+      <w:r>
+        <w:rPr>
+          <w:sz w:val="20"/>
+        </w:rPr>
+        <w:t>cuti</w:t>
+      </w:r>
+      <w:r>
+        <w:rPr>
+          <w:spacing w:val="-8"/>
+          <w:sz w:val="20"/>
+        </w:rPr>
+        <w:t xml:space="preserve"> </w:t>
+      </w:r>
+      <w:r>
+        <w:rPr>
+          <w:sz w:val="20"/>
+        </w:rPr>
+        <w:t>kuliah,</w:t>
+      </w:r>
+      <w:r>
+        <w:rPr>
+          <w:spacing w:val="-7"/>
+          <w:sz w:val="20"/>
+        </w:rPr>
+        <w:t xml:space="preserve"> </w:t>
+      </w:r>
+      <w:r>
+        <w:rPr>
+          <w:sz w:val="20"/>
+        </w:rPr>
+        <w:t>paling</w:t>
+      </w:r>
+      <w:r>
+        <w:rPr>
+          <w:spacing w:val="-6"/>
+          <w:sz w:val="20"/>
+        </w:rPr>
+        <w:t xml:space="preserve"> </w:t>
+      </w:r>
+      <w:r>
+        <w:rPr>
+          <w:sz w:val="20"/>
+        </w:rPr>
+        <w:t>lambat</w:t>
+      </w:r>
+      <w:r>
+        <w:rPr>
+          <w:spacing w:val="-9"/>
+          <w:sz w:val="20"/>
+        </w:rPr>
+        <w:t xml:space="preserve"> </w:t>
+      </w:r>
+      <w:r>
+        <w:rPr>
+          <w:sz w:val="20"/>
+        </w:rPr>
+        <w:t>2</w:t>
+      </w:r>
+      <w:r>
+        <w:rPr>
+          <w:spacing w:val="-6"/>
+          <w:sz w:val="20"/>
+        </w:rPr>
+        <w:t xml:space="preserve"> </w:t>
+      </w:r>
+      <w:r>
+        <w:rPr>
+          <w:sz w:val="20"/>
+        </w:rPr>
+        <w:t>(dua)</w:t>
+      </w:r>
+      <w:r>
+        <w:rPr>
+          <w:spacing w:val="-3"/>
+          <w:sz w:val="20"/>
+        </w:rPr>
+        <w:t xml:space="preserve"> </w:t>
+      </w:r>
+      <w:r>
+        <w:rPr>
+          <w:sz w:val="20"/>
+        </w:rPr>
+        <w:t>bulan</w:t>
+      </w:r>
+      <w:r>
+        <w:rPr>
+          <w:spacing w:val="-7"/>
+          <w:sz w:val="20"/>
+        </w:rPr>
+        <w:t xml:space="preserve"> </w:t>
+      </w:r>
+      <w:r>
+        <w:rPr>
+          <w:sz w:val="20"/>
+        </w:rPr>
+        <w:t>setelah</w:t>
+      </w:r>
+      <w:r>
+        <w:rPr>
+          <w:spacing w:val="-4"/>
+          <w:sz w:val="20"/>
+        </w:rPr>
+        <w:t xml:space="preserve"> </w:t>
+      </w:r>
+      <w:r>
+        <w:rPr>
+          <w:sz w:val="20"/>
+        </w:rPr>
+        <w:t>perkuliahan</w:t>
+      </w:r>
+      <w:r>
+        <w:rPr>
+          <w:spacing w:val="-5"/>
+          <w:sz w:val="20"/>
+        </w:rPr>
+        <w:t xml:space="preserve"> </w:t>
+      </w:r>
+      <w:r>
+        <w:rPr>
+          <w:spacing w:val="-2"/>
+          <w:sz w:val="20"/>
+        </w:rPr>
+        <w:t>dimulai</w:t>
+      </w:r>
     </w:p>
     <w:p>
       <w:pPr>

</xml_diff>

<commit_message>
add periode dan tahun akademik
</commit_message>
<xml_diff>
--- a/public/Surat-Pengajuan-Cuti.docx
+++ b/public/Surat-Pengajuan-Cuti.docx
@@ -743,7 +743,7 @@
         <w:tabs>
           <w:tab w:val="left" w:pos="2260"/>
         </w:tabs>
-        <w:ind w:left="100" w:right="2092"/>
+        <w:ind w:left="100" w:right="1829"/>
       </w:pPr>
       <w:r>
         <w:t>pada semester</w:t>
@@ -774,19 +774,13 @@
         <w:rPr>
           <w:spacing w:val="-2"/>
         </w:rPr>
-        <w:t xml:space="preserve"> </w:t>
-      </w:r>
-      <w:r>
-        <w:t>:</w:t>
-      </w:r>
-      <w:r>
-        <w:rPr>
-          <w:spacing w:val="80"/>
-        </w:rPr>
-        <w:t xml:space="preserve"> </w:t>
-      </w:r>
-      <w:r>
-        <w:t>...............</w:t>
+        <w:t xml:space="preserve"> : </w:t>
+      </w:r>
+      <w:r>
+        <w:t>${tahun_akademik</w:t>
+      </w:r>
+      <w:r>
+        <w:t>}</w:t>
       </w:r>
       <w:r>
         <w:rPr>
@@ -795,16 +789,7 @@
         <w:t xml:space="preserve"> </w:t>
       </w:r>
       <w:r>
-        <w:t>/</w:t>
-      </w:r>
-      <w:r>
-        <w:rPr>
-          <w:spacing w:val="-6"/>
-        </w:rPr>
-        <w:t xml:space="preserve"> </w:t>
-      </w:r>
-      <w:r>
-        <w:t>........... alasan</w:t>
+        <w:t xml:space="preserve"> alasan</w:t>
       </w:r>
       <w:r>
         <w:rPr>
@@ -2765,7 +2750,10 @@
         <w:ind w:left="100"/>
       </w:pPr>
       <w:r>
-        <w:t>alamat</w:t>
+        <w:t>A</w:t>
+      </w:r>
+      <w:r>
+        <w:t>lamat</w:t>
       </w:r>
       <w:r>
         <w:rPr>
@@ -2795,7 +2783,7 @@
         <w:rPr>
           <w:spacing w:val="-2"/>
         </w:rPr>
-        <w:t>:............................................................................</w:t>
+        <w:t>:...........................................................................</w:t>
       </w:r>
     </w:p>
     <w:p>
@@ -2934,7 +2922,7 @@
       </w:r>
       <w:r>
         <w:tab/>
-        <w:t>:..................</w:t>
+        <w:t>:.................</w:t>
       </w:r>
       <w:r>
         <w:rPr>
@@ -2955,40 +2943,19 @@
         <w:t>akademik</w:t>
       </w:r>
       <w:r>
-        <w:rPr>
-          <w:spacing w:val="-2"/>
-        </w:rPr>
-        <w:t xml:space="preserve"> </w:t>
-      </w:r>
-      <w:r>
-        <w:t>:</w:t>
-      </w:r>
-      <w:r>
-        <w:rPr>
-          <w:spacing w:val="80"/>
-        </w:rPr>
-        <w:t xml:space="preserve"> </w:t>
-      </w:r>
-      <w:r>
-        <w:t>...............</w:t>
-      </w:r>
-      <w:r>
-        <w:rPr>
-          <w:spacing w:val="-5"/>
-        </w:rPr>
-        <w:t xml:space="preserve"> </w:t>
-      </w:r>
-      <w:r>
-        <w:t>/</w:t>
-      </w:r>
-      <w:r>
-        <w:rPr>
-          <w:spacing w:val="-6"/>
-        </w:rPr>
-        <w:t xml:space="preserve"> </w:t>
-      </w:r>
-      <w:r>
-        <w:t>........... alasan</w:t>
+        <w:t xml:space="preserve"> </w:t>
+      </w:r>
+      <w:r>
+        <w:rPr>
+          <w:spacing w:val="-2"/>
+        </w:rPr>
+        <w:t xml:space="preserve">: </w:t>
+      </w:r>
+      <w:r>
+        <w:t>${tahun_akademik}</w:t>
+      </w:r>
+      <w:r>
+        <w:t xml:space="preserve"> alasan</w:t>
       </w:r>
       <w:r>
         <w:rPr>
@@ -4629,7 +4596,19 @@
         <w:jc w:val="both"/>
       </w:pPr>
       <w:r>
-        <w:t>Terlampir kami sampaikan pengajuan cuti akademik 1 (satu) Semester, Semester Genap Tahun Akademik 2023/2024 mahasiswa Fakultas Ilmu Komputer Universitas Singaperbangsa Karawang, sebagai berikut:</w:t>
+        <w:t>Terlampir kami sampaikan pengajuan cuti akademik 1 (satu) Semester, Semester</w:t>
+      </w:r>
+      <w:r>
+        <w:t xml:space="preserve"> ${periode}</w:t>
+      </w:r>
+      <w:r>
+        <w:t xml:space="preserve"> Tahun Akademik </w:t>
+      </w:r>
+      <w:r>
+        <w:t>${tahun_akademik}</w:t>
+      </w:r>
+      <w:r>
+        <w:t xml:space="preserve"> mahasiswa Fakultas Ilmu Komputer Universitas Singaperbangsa Karawang, sebagai berikut:</w:t>
       </w:r>
     </w:p>
     <w:p>
@@ -4735,6 +4714,9 @@
         <w:pStyle w:val="BodyText"/>
         <w:spacing w:line="275" w:lineRule="exact"/>
         <w:ind w:left="980"/>
+        <w:rPr>
+          <w:spacing w:val="-2"/>
+        </w:rPr>
       </w:pPr>
       <w:r>
         <w:t>Cuti</w:t>
@@ -4773,12 +4755,12 @@
         <w:t xml:space="preserve"> </w:t>
       </w:r>
       <w:r>
-        <w:t>Genap</w:t>
-      </w:r>
-      <w:r>
-        <w:rPr>
-          <w:spacing w:val="-4"/>
-        </w:rPr>
+        <w:rPr>
+          <w:spacing w:val="1"/>
+        </w:rPr>
+        <w:t>${periode}</w:t>
+      </w:r>
+      <w:r>
         <w:t xml:space="preserve"> </w:t>
       </w:r>
       <w:r>
@@ -4788,36 +4770,66 @@
         <w:rPr>
           <w:spacing w:val="-2"/>
         </w:rPr>
-        <w:t xml:space="preserve"> 2023/2024</w:t>
-      </w:r>
-    </w:p>
-    <w:p>
-      <w:pPr>
-        <w:pStyle w:val="BodyText"/>
-        <w:tabs>
-          <w:tab w:val="left" w:pos="2420"/>
-        </w:tabs>
-        <w:spacing w:before="3"/>
-        <w:ind w:left="2422" w:right="1013" w:hanging="1443"/>
-      </w:pPr>
-      <w:r>
-        <w:t>Alasan Cuti</w:t>
-      </w:r>
-      <w:r>
-        <w:tab/>
+        <w:t xml:space="preserve"> </w:t>
+      </w:r>
+      <w:r>
+        <w:rPr>
+          <w:spacing w:val="-2"/>
+        </w:rPr>
+        <w:t>${tahun_akademik}</w:t>
+      </w:r>
+    </w:p>
+    <w:p>
+      <w:pPr>
+        <w:pStyle w:val="BodyText"/>
+        <w:spacing w:line="275" w:lineRule="exact"/>
+        <w:ind w:left="980"/>
+        <w:rPr>
+          <w:spacing w:val="-2"/>
+        </w:rPr>
+      </w:pPr>
+      <w:r>
+        <w:t xml:space="preserve">Alasan </w:t>
+      </w:r>
+      <w:r>
+        <w:t>Cuti</w:t>
+      </w:r>
+      <w:r>
+        <w:rPr>
+          <w:spacing w:val="-8"/>
+        </w:rPr>
+        <w:tab/>
+        <w:t xml:space="preserve">     </w:t>
+      </w:r>
+      <w:r>
         <w:t>:</w:t>
       </w:r>
       <w:r>
         <w:rPr>
-          <w:spacing w:val="30"/>
-        </w:rPr>
-        <w:t xml:space="preserve"> ${alasan_cuti</w:t>
-      </w:r>
-      <w:r>
-        <w:rPr>
-          <w:spacing w:val="30"/>
+          <w:spacing w:val="-6"/>
+        </w:rPr>
+        <w:t xml:space="preserve"> </w:t>
+      </w:r>
+      <w:r>
+        <w:rPr>
+          <w:spacing w:val="1"/>
+        </w:rPr>
+        <w:t>${</w:t>
+      </w:r>
+      <w:r>
+        <w:rPr>
+          <w:spacing w:val="1"/>
+        </w:rPr>
+        <w:t>alasan_cuti</w:t>
+      </w:r>
+      <w:r>
+        <w:rPr>
+          <w:spacing w:val="1"/>
         </w:rPr>
         <w:t>}</w:t>
+      </w:r>
+      <w:r>
+        <w:t xml:space="preserve"> </w:t>
       </w:r>
     </w:p>
     <w:p>

</xml_diff>

<commit_message>
done export all surat
</commit_message>
<xml_diff>
--- a/public/Surat-Pengajuan-Cuti.docx
+++ b/public/Surat-Pengajuan-Cuti.docx
@@ -438,7 +438,7 @@
         <w:ind w:left="100"/>
       </w:pPr>
       <w:r>
-        <w:t>sdh/blm</w:t>
+        <w:t>Sdh/blm</w:t>
       </w:r>
       <w:r>
         <w:rPr>
@@ -463,7 +463,7 @@
       </w:r>
       <w:r>
         <w:tab/>
-        <w:t>:............................</w:t>
+        <w:t>:...........................</w:t>
       </w:r>
       <w:r>
         <w:rPr>
@@ -575,7 +575,7 @@
         <w:ind w:left="100"/>
       </w:pPr>
       <w:r>
-        <w:t>alamat</w:t>
+        <w:t>Alamat</w:t>
       </w:r>
       <w:r>
         <w:rPr>
@@ -746,7 +746,10 @@
         <w:ind w:left="100" w:right="1829"/>
       </w:pPr>
       <w:r>
-        <w:t>pada semester</w:t>
+        <w:t>P</w:t>
+      </w:r>
+      <w:r>
+        <w:t>ada semester</w:t>
       </w:r>
       <w:r>
         <w:tab/>
@@ -789,7 +792,13 @@
         <w:t xml:space="preserve"> </w:t>
       </w:r>
       <w:r>
-        <w:t xml:space="preserve"> alasan</w:t>
+        <w:t xml:space="preserve"> </w:t>
+      </w:r>
+      <w:r>
+        <w:t>A</w:t>
+      </w:r>
+      <w:r>
+        <w:t>lasan</w:t>
       </w:r>
       <w:r>
         <w:rPr>
@@ -2918,7 +2927,10 @@
         <w:ind w:left="100" w:right="2092"/>
       </w:pPr>
       <w:r>
-        <w:t>pada semester</w:t>
+        <w:t>P</w:t>
+      </w:r>
+      <w:r>
+        <w:t>ada semester</w:t>
       </w:r>
       <w:r>
         <w:tab/>
@@ -2955,7 +2967,13 @@
         <w:t>${tahun_akademik}</w:t>
       </w:r>
       <w:r>
-        <w:t xml:space="preserve"> alasan</w:t>
+        <w:t xml:space="preserve"> </w:t>
+      </w:r>
+      <w:r>
+        <w:t>A</w:t>
+      </w:r>
+      <w:r>
+        <w:t>lasan</w:t>
       </w:r>
       <w:r>
         <w:rPr>
@@ -4789,10 +4807,7 @@
         </w:rPr>
       </w:pPr>
       <w:r>
-        <w:t xml:space="preserve">Alasan </w:t>
-      </w:r>
-      <w:r>
-        <w:t>Cuti</w:t>
+        <w:t>Alasan Cuti</w:t>
       </w:r>
       <w:r>
         <w:rPr>
@@ -4814,19 +4829,7 @@
         <w:rPr>
           <w:spacing w:val="1"/>
         </w:rPr>
-        <w:t>${</w:t>
-      </w:r>
-      <w:r>
-        <w:rPr>
-          <w:spacing w:val="1"/>
-        </w:rPr>
-        <w:t>alasan_cuti</w:t>
-      </w:r>
-      <w:r>
-        <w:rPr>
-          <w:spacing w:val="1"/>
-        </w:rPr>
-        <w:t>}</w:t>
+        <w:t>${alasan_cuti}</w:t>
       </w:r>
       <w:r>
         <w:t xml:space="preserve"> </w:t>

</xml_diff>